<commit_message>
Added 3 functions to cover multiple classes and methods
</commit_message>
<xml_diff>
--- a/jpacman/ZainHindi_unitTesting.docx
+++ b/jpacman/ZainHindi_unitTesting.docx
@@ -10,6 +10,7 @@
         <w:t>Dynamic Analysis</w:t>
       </w:r>
     </w:p>
+    <w:p/>
     <w:p>
       <w:r>
         <w:t>Task 1:</w:t>
@@ -17,6 +18,9 @@
     </w:p>
     <w:p>
       <w:r>
+        <w:rPr>
+          <w:noProof/>
+        </w:rPr>
         <w:drawing>
           <wp:inline distT="0" distB="0" distL="0" distR="0" wp14:anchorId="1D490BE1" wp14:editId="61261A83">
             <wp:extent cx="5943600" cy="3176905"/>
@@ -56,6 +60,9 @@
     </w:p>
     <w:p>
       <w:r>
+        <w:rPr>
+          <w:noProof/>
+        </w:rPr>
         <w:drawing>
           <wp:inline distT="0" distB="0" distL="0" distR="0" wp14:anchorId="0ECF09A9" wp14:editId="1055C5DC">
             <wp:extent cx="5950424" cy="3322320"/>
@@ -130,7 +137,6 @@
         <w:rPr>
           <w:rFonts w:ascii="Arial" w:hAnsi="Arial" w:cs="Arial"/>
         </w:rPr>
-        <w:lastRenderedPageBreak/>
         <w:t>Task 2:</w:t>
       </w:r>
     </w:p>
@@ -143,6 +149,7 @@
       <w:r>
         <w:rPr>
           <w:rFonts w:ascii="Arial" w:hAnsi="Arial" w:cs="Arial"/>
+          <w:noProof/>
         </w:rPr>
         <w:drawing>
           <wp:inline distT="0" distB="0" distL="0" distR="0" wp14:anchorId="1819663A" wp14:editId="7C791C76">
@@ -199,6 +206,469 @@
           <w:rFonts w:ascii="Arial" w:hAnsi="Arial" w:cs="Arial"/>
         </w:rPr>
         <w:t>Task 2.1:</w:t>
+      </w:r>
+    </w:p>
+    <w:p>
+      <w:pPr>
+        <w:jc w:val="center"/>
+        <w:rPr>
+          <w:rFonts w:ascii="Arial" w:hAnsi="Arial" w:cs="Arial"/>
+        </w:rPr>
+      </w:pPr>
+      <w:r>
+        <w:rPr>
+          <w:rFonts w:ascii="Arial" w:hAnsi="Arial" w:cs="Arial"/>
+        </w:rPr>
+        <w:t xml:space="preserve">Before Testing </w:t>
+      </w:r>
+      <w:r>
+        <w:rPr>
+          <w:rFonts w:ascii="Arial" w:hAnsi="Arial" w:cs="Arial"/>
+        </w:rPr>
+        <w:t>Method 1</w:t>
+      </w:r>
+    </w:p>
+    <w:p>
+      <w:pPr>
+        <w:jc w:val="center"/>
+        <w:rPr>
+          <w:rFonts w:ascii="Arial" w:hAnsi="Arial" w:cs="Arial"/>
+        </w:rPr>
+      </w:pPr>
+      <w:r>
+        <w:rPr>
+          <w:rFonts w:ascii="Arial" w:hAnsi="Arial" w:cs="Arial"/>
+        </w:rPr>
+        <w:drawing>
+          <wp:inline distT="0" distB="0" distL="0" distR="0" wp14:anchorId="1561D9B6" wp14:editId="65E9C9A5">
+            <wp:extent cx="5296639" cy="3439005"/>
+            <wp:effectExtent l="0" t="0" r="0" b="9525"/>
+            <wp:docPr id="1601819028" name="Picture 1" descr="A screenshot of a computer&#10;&#10;Description automatically generated"/>
+            <wp:cNvGraphicFramePr>
+              <a:graphicFrameLocks xmlns:a="http://schemas.openxmlformats.org/drawingml/2006/main" noChangeAspect="1"/>
+            </wp:cNvGraphicFramePr>
+            <a:graphic xmlns:a="http://schemas.openxmlformats.org/drawingml/2006/main">
+              <a:graphicData uri="http://schemas.openxmlformats.org/drawingml/2006/picture">
+                <pic:pic xmlns:pic="http://schemas.openxmlformats.org/drawingml/2006/picture">
+                  <pic:nvPicPr>
+                    <pic:cNvPr id="1601819028" name="Picture 1" descr="A screenshot of a computer&#10;&#10;Description automatically generated"/>
+                    <pic:cNvPicPr/>
+                  </pic:nvPicPr>
+                  <pic:blipFill>
+                    <a:blip r:embed="rId7"/>
+                    <a:stretch>
+                      <a:fillRect/>
+                    </a:stretch>
+                  </pic:blipFill>
+                  <pic:spPr>
+                    <a:xfrm>
+                      <a:off x="0" y="0"/>
+                      <a:ext cx="5296639" cy="3439005"/>
+                    </a:xfrm>
+                    <a:prstGeom prst="rect">
+                      <a:avLst/>
+                    </a:prstGeom>
+                  </pic:spPr>
+                </pic:pic>
+              </a:graphicData>
+            </a:graphic>
+          </wp:inline>
+        </w:drawing>
+      </w:r>
+    </w:p>
+    <w:p>
+      <w:pPr>
+        <w:jc w:val="center"/>
+        <w:rPr>
+          <w:rFonts w:ascii="Arial" w:hAnsi="Arial" w:cs="Arial"/>
+        </w:rPr>
+      </w:pPr>
+      <w:r>
+        <w:rPr>
+          <w:rFonts w:ascii="Arial" w:hAnsi="Arial" w:cs="Arial"/>
+        </w:rPr>
+        <w:lastRenderedPageBreak/>
+        <w:t>After Testing Method 1</w:t>
+      </w:r>
+      <w:r>
+        <w:rPr>
+          <w:rFonts w:ascii="Arial" w:hAnsi="Arial" w:cs="Arial"/>
+        </w:rPr>
+        <w:t>: EmptySprite</w:t>
+      </w:r>
+      <w:r>
+        <w:rPr>
+          <w:rFonts w:ascii="Arial" w:hAnsi="Arial" w:cs="Arial"/>
+        </w:rPr>
+        <w:t>.g</w:t>
+      </w:r>
+      <w:r>
+        <w:rPr>
+          <w:rFonts w:ascii="Arial" w:hAnsi="Arial" w:cs="Arial"/>
+        </w:rPr>
+        <w:t>etWidth</w:t>
+      </w:r>
+      <w:r>
+        <w:rPr>
+          <w:rFonts w:ascii="Arial" w:hAnsi="Arial" w:cs="Arial"/>
+        </w:rPr>
+        <w:t>()</w:t>
+      </w:r>
+    </w:p>
+    <w:p>
+      <w:pPr>
+        <w:jc w:val="center"/>
+        <w:rPr>
+          <w:rFonts w:ascii="Arial" w:hAnsi="Arial" w:cs="Arial"/>
+        </w:rPr>
+      </w:pPr>
+      <w:r>
+        <w:rPr>
+          <w:rFonts w:ascii="Arial" w:hAnsi="Arial" w:cs="Arial"/>
+        </w:rPr>
+        <w:drawing>
+          <wp:inline distT="0" distB="0" distL="0" distR="0" wp14:anchorId="18FE079A" wp14:editId="4E6EA91C">
+            <wp:extent cx="5943600" cy="2808605"/>
+            <wp:effectExtent l="0" t="0" r="0" b="0"/>
+            <wp:docPr id="1774846324" name="Picture 1" descr="A screenshot of a computer&#10;&#10;Description automatically generated"/>
+            <wp:cNvGraphicFramePr>
+              <a:graphicFrameLocks xmlns:a="http://schemas.openxmlformats.org/drawingml/2006/main" noChangeAspect="1"/>
+            </wp:cNvGraphicFramePr>
+            <a:graphic xmlns:a="http://schemas.openxmlformats.org/drawingml/2006/main">
+              <a:graphicData uri="http://schemas.openxmlformats.org/drawingml/2006/picture">
+                <pic:pic xmlns:pic="http://schemas.openxmlformats.org/drawingml/2006/picture">
+                  <pic:nvPicPr>
+                    <pic:cNvPr id="1774846324" name="Picture 1" descr="A screenshot of a computer&#10;&#10;Description automatically generated"/>
+                    <pic:cNvPicPr/>
+                  </pic:nvPicPr>
+                  <pic:blipFill>
+                    <a:blip r:embed="rId8"/>
+                    <a:stretch>
+                      <a:fillRect/>
+                    </a:stretch>
+                  </pic:blipFill>
+                  <pic:spPr>
+                    <a:xfrm>
+                      <a:off x="0" y="0"/>
+                      <a:ext cx="5943600" cy="2808605"/>
+                    </a:xfrm>
+                    <a:prstGeom prst="rect">
+                      <a:avLst/>
+                    </a:prstGeom>
+                  </pic:spPr>
+                </pic:pic>
+              </a:graphicData>
+            </a:graphic>
+          </wp:inline>
+        </w:drawing>
+      </w:r>
+    </w:p>
+    <w:p>
+      <w:pPr>
+        <w:jc w:val="center"/>
+        <w:rPr>
+          <w:rFonts w:ascii="Arial" w:hAnsi="Arial" w:cs="Arial"/>
+        </w:rPr>
+      </w:pPr>
+      <w:r>
+        <w:rPr>
+          <w:rFonts w:ascii="Arial" w:hAnsi="Arial" w:cs="Arial"/>
+        </w:rPr>
+        <w:t>Before Testing Method 2</w:t>
+      </w:r>
+    </w:p>
+    <w:p>
+      <w:pPr>
+        <w:jc w:val="center"/>
+        <w:rPr>
+          <w:rFonts w:ascii="Arial" w:hAnsi="Arial" w:cs="Arial"/>
+        </w:rPr>
+      </w:pPr>
+      <w:r>
+        <w:rPr>
+          <w:rFonts w:ascii="Arial" w:hAnsi="Arial" w:cs="Arial"/>
+        </w:rPr>
+        <w:drawing>
+          <wp:inline distT="0" distB="0" distL="0" distR="0" wp14:anchorId="5BA343D0" wp14:editId="64ADDA31">
+            <wp:extent cx="5334744" cy="4163006"/>
+            <wp:effectExtent l="0" t="0" r="0" b="9525"/>
+            <wp:docPr id="1896705363" name="Picture 1" descr="A screenshot of a computer program&#10;&#10;Description automatically generated"/>
+            <wp:cNvGraphicFramePr>
+              <a:graphicFrameLocks xmlns:a="http://schemas.openxmlformats.org/drawingml/2006/main" noChangeAspect="1"/>
+            </wp:cNvGraphicFramePr>
+            <a:graphic xmlns:a="http://schemas.openxmlformats.org/drawingml/2006/main">
+              <a:graphicData uri="http://schemas.openxmlformats.org/drawingml/2006/picture">
+                <pic:pic xmlns:pic="http://schemas.openxmlformats.org/drawingml/2006/picture">
+                  <pic:nvPicPr>
+                    <pic:cNvPr id="1896705363" name="Picture 1" descr="A screenshot of a computer program&#10;&#10;Description automatically generated"/>
+                    <pic:cNvPicPr/>
+                  </pic:nvPicPr>
+                  <pic:blipFill>
+                    <a:blip r:embed="rId9"/>
+                    <a:stretch>
+                      <a:fillRect/>
+                    </a:stretch>
+                  </pic:blipFill>
+                  <pic:spPr>
+                    <a:xfrm>
+                      <a:off x="0" y="0"/>
+                      <a:ext cx="5334744" cy="4163006"/>
+                    </a:xfrm>
+                    <a:prstGeom prst="rect">
+                      <a:avLst/>
+                    </a:prstGeom>
+                  </pic:spPr>
+                </pic:pic>
+              </a:graphicData>
+            </a:graphic>
+          </wp:inline>
+        </w:drawing>
+      </w:r>
+    </w:p>
+    <w:p>
+      <w:pPr>
+        <w:jc w:val="center"/>
+        <w:rPr>
+          <w:rFonts w:ascii="Arial" w:hAnsi="Arial" w:cs="Arial"/>
+        </w:rPr>
+      </w:pPr>
+    </w:p>
+    <w:p>
+      <w:pPr>
+        <w:jc w:val="center"/>
+        <w:rPr>
+          <w:rFonts w:ascii="Arial" w:hAnsi="Arial" w:cs="Arial"/>
+        </w:rPr>
+      </w:pPr>
+    </w:p>
+    <w:p>
+      <w:pPr>
+        <w:jc w:val="center"/>
+        <w:rPr>
+          <w:rFonts w:ascii="Arial" w:hAnsi="Arial" w:cs="Arial"/>
+        </w:rPr>
+      </w:pPr>
+      <w:r>
+        <w:rPr>
+          <w:rFonts w:ascii="Arial" w:hAnsi="Arial" w:cs="Arial"/>
+        </w:rPr>
+        <w:lastRenderedPageBreak/>
+        <w:t>After Testing Method 2</w:t>
+      </w:r>
+      <w:r>
+        <w:rPr>
+          <w:rFonts w:ascii="Arial" w:hAnsi="Arial" w:cs="Arial"/>
+        </w:rPr>
+        <w:t>: PointCalculatorLoader</w:t>
+      </w:r>
+      <w:r>
+        <w:rPr>
+          <w:rFonts w:ascii="Arial" w:hAnsi="Arial" w:cs="Arial"/>
+        </w:rPr>
+        <w:t>.load()</w:t>
+      </w:r>
+    </w:p>
+    <w:p>
+      <w:pPr>
+        <w:jc w:val="center"/>
+        <w:rPr>
+          <w:rFonts w:ascii="Arial" w:hAnsi="Arial" w:cs="Arial"/>
+        </w:rPr>
+      </w:pPr>
+      <w:r>
+        <w:rPr>
+          <w:rFonts w:ascii="Arial" w:hAnsi="Arial" w:cs="Arial"/>
+        </w:rPr>
+        <w:drawing>
+          <wp:inline distT="0" distB="0" distL="0" distR="0" wp14:anchorId="0A04D891" wp14:editId="653D4068">
+            <wp:extent cx="5943600" cy="2767965"/>
+            <wp:effectExtent l="0" t="0" r="0" b="0"/>
+            <wp:docPr id="1493701044" name="Picture 1" descr="A screenshot of a computer&#10;&#10;Description automatically generated"/>
+            <wp:cNvGraphicFramePr>
+              <a:graphicFrameLocks xmlns:a="http://schemas.openxmlformats.org/drawingml/2006/main" noChangeAspect="1"/>
+            </wp:cNvGraphicFramePr>
+            <a:graphic xmlns:a="http://schemas.openxmlformats.org/drawingml/2006/main">
+              <a:graphicData uri="http://schemas.openxmlformats.org/drawingml/2006/picture">
+                <pic:pic xmlns:pic="http://schemas.openxmlformats.org/drawingml/2006/picture">
+                  <pic:nvPicPr>
+                    <pic:cNvPr id="1493701044" name="Picture 1" descr="A screenshot of a computer&#10;&#10;Description automatically generated"/>
+                    <pic:cNvPicPr/>
+                  </pic:nvPicPr>
+                  <pic:blipFill>
+                    <a:blip r:embed="rId10"/>
+                    <a:stretch>
+                      <a:fillRect/>
+                    </a:stretch>
+                  </pic:blipFill>
+                  <pic:spPr>
+                    <a:xfrm>
+                      <a:off x="0" y="0"/>
+                      <a:ext cx="5943600" cy="2767965"/>
+                    </a:xfrm>
+                    <a:prstGeom prst="rect">
+                      <a:avLst/>
+                    </a:prstGeom>
+                  </pic:spPr>
+                </pic:pic>
+              </a:graphicData>
+            </a:graphic>
+          </wp:inline>
+        </w:drawing>
+      </w:r>
+    </w:p>
+    <w:p>
+      <w:pPr>
+        <w:jc w:val="center"/>
+        <w:rPr>
+          <w:rFonts w:ascii="Arial" w:hAnsi="Arial" w:cs="Arial"/>
+        </w:rPr>
+      </w:pPr>
+      <w:r>
+        <w:rPr>
+          <w:rFonts w:ascii="Arial" w:hAnsi="Arial" w:cs="Arial"/>
+        </w:rPr>
+        <w:t>Before Testing Method 3</w:t>
+      </w:r>
+    </w:p>
+    <w:p>
+      <w:pPr>
+        <w:jc w:val="center"/>
+        <w:rPr>
+          <w:rFonts w:ascii="Arial" w:hAnsi="Arial" w:cs="Arial"/>
+        </w:rPr>
+      </w:pPr>
+      <w:r>
+        <w:rPr>
+          <w:rFonts w:ascii="Arial" w:hAnsi="Arial" w:cs="Arial"/>
+        </w:rPr>
+        <w:drawing>
+          <wp:inline distT="0" distB="0" distL="0" distR="0" wp14:anchorId="51835EA6" wp14:editId="37D2DC66">
+            <wp:extent cx="5353797" cy="3924848"/>
+            <wp:effectExtent l="0" t="0" r="0" b="0"/>
+            <wp:docPr id="648335287" name="Picture 1" descr="A screenshot of a computer program&#10;&#10;Description automatically generated"/>
+            <wp:cNvGraphicFramePr>
+              <a:graphicFrameLocks xmlns:a="http://schemas.openxmlformats.org/drawingml/2006/main" noChangeAspect="1"/>
+            </wp:cNvGraphicFramePr>
+            <a:graphic xmlns:a="http://schemas.openxmlformats.org/drawingml/2006/main">
+              <a:graphicData uri="http://schemas.openxmlformats.org/drawingml/2006/picture">
+                <pic:pic xmlns:pic="http://schemas.openxmlformats.org/drawingml/2006/picture">
+                  <pic:nvPicPr>
+                    <pic:cNvPr id="648335287" name="Picture 1" descr="A screenshot of a computer program&#10;&#10;Description automatically generated"/>
+                    <pic:cNvPicPr/>
+                  </pic:nvPicPr>
+                  <pic:blipFill>
+                    <a:blip r:embed="rId11"/>
+                    <a:stretch>
+                      <a:fillRect/>
+                    </a:stretch>
+                  </pic:blipFill>
+                  <pic:spPr>
+                    <a:xfrm>
+                      <a:off x="0" y="0"/>
+                      <a:ext cx="5353797" cy="3924848"/>
+                    </a:xfrm>
+                    <a:prstGeom prst="rect">
+                      <a:avLst/>
+                    </a:prstGeom>
+                  </pic:spPr>
+                </pic:pic>
+              </a:graphicData>
+            </a:graphic>
+          </wp:inline>
+        </w:drawing>
+      </w:r>
+    </w:p>
+    <w:p>
+      <w:pPr>
+        <w:jc w:val="center"/>
+        <w:rPr>
+          <w:rFonts w:ascii="Arial" w:hAnsi="Arial" w:cs="Arial"/>
+        </w:rPr>
+      </w:pPr>
+    </w:p>
+    <w:p>
+      <w:pPr>
+        <w:jc w:val="center"/>
+        <w:rPr>
+          <w:rFonts w:ascii="Arial" w:hAnsi="Arial" w:cs="Arial"/>
+        </w:rPr>
+      </w:pPr>
+    </w:p>
+    <w:p>
+      <w:pPr>
+        <w:jc w:val="center"/>
+        <w:rPr>
+          <w:rFonts w:ascii="Arial" w:hAnsi="Arial" w:cs="Arial"/>
+        </w:rPr>
+      </w:pPr>
+    </w:p>
+    <w:p>
+      <w:pPr>
+        <w:jc w:val="center"/>
+        <w:rPr>
+          <w:rFonts w:ascii="Arial" w:hAnsi="Arial" w:cs="Arial"/>
+        </w:rPr>
+      </w:pPr>
+      <w:r>
+        <w:rPr>
+          <w:rFonts w:ascii="Arial" w:hAnsi="Arial" w:cs="Arial"/>
+        </w:rPr>
+        <w:lastRenderedPageBreak/>
+        <w:t>After Testing Method 3</w:t>
+      </w:r>
+      <w:r>
+        <w:rPr>
+          <w:rFonts w:ascii="Arial" w:hAnsi="Arial" w:cs="Arial"/>
+        </w:rPr>
+        <w:t>: Blinky</w:t>
+      </w:r>
+    </w:p>
+    <w:p>
+      <w:pPr>
+        <w:jc w:val="center"/>
+        <w:rPr>
+          <w:rFonts w:ascii="Arial" w:hAnsi="Arial" w:cs="Arial"/>
+        </w:rPr>
+      </w:pPr>
+      <w:r>
+        <w:rPr>
+          <w:rFonts w:ascii="Arial" w:hAnsi="Arial" w:cs="Arial"/>
+        </w:rPr>
+        <w:drawing>
+          <wp:inline distT="0" distB="0" distL="0" distR="0" wp14:anchorId="22F65480" wp14:editId="0831AA01">
+            <wp:extent cx="5943600" cy="2754630"/>
+            <wp:effectExtent l="0" t="0" r="0" b="7620"/>
+            <wp:docPr id="1542910292" name="Picture 1" descr="A screenshot of a computer program&#10;&#10;Description automatically generated"/>
+            <wp:cNvGraphicFramePr>
+              <a:graphicFrameLocks xmlns:a="http://schemas.openxmlformats.org/drawingml/2006/main" noChangeAspect="1"/>
+            </wp:cNvGraphicFramePr>
+            <a:graphic xmlns:a="http://schemas.openxmlformats.org/drawingml/2006/main">
+              <a:graphicData uri="http://schemas.openxmlformats.org/drawingml/2006/picture">
+                <pic:pic xmlns:pic="http://schemas.openxmlformats.org/drawingml/2006/picture">
+                  <pic:nvPicPr>
+                    <pic:cNvPr id="1542910292" name="Picture 1" descr="A screenshot of a computer program&#10;&#10;Description automatically generated"/>
+                    <pic:cNvPicPr/>
+                  </pic:nvPicPr>
+                  <pic:blipFill>
+                    <a:blip r:embed="rId12"/>
+                    <a:stretch>
+                      <a:fillRect/>
+                    </a:stretch>
+                  </pic:blipFill>
+                  <pic:spPr>
+                    <a:xfrm>
+                      <a:off x="0" y="0"/>
+                      <a:ext cx="5943600" cy="2754630"/>
+                    </a:xfrm>
+                    <a:prstGeom prst="rect">
+                      <a:avLst/>
+                    </a:prstGeom>
+                  </pic:spPr>
+                </pic:pic>
+              </a:graphicData>
+            </a:graphic>
+          </wp:inline>
+        </w:drawing>
       </w:r>
     </w:p>
     <w:p>

</xml_diff>